<commit_message>
READ FIXED implements LINE NUMBER; more line numbers in error messages
</commit_message>
<xml_diff>
--- a/docs/READ FIXED.docx
+++ b/docs/READ FIXED.docx
@@ -6,11 +6,9 @@
       <w:pPr>
         <w:ind w:left="1440" w:hanging="1440"/>
       </w:pPr>
-      <w:proofErr w:type="gramStart"/>
       <w:r>
         <w:t>read ::=</w:t>
       </w:r>
-      <w:proofErr w:type="gramEnd"/>
       <w:r>
         <w:tab/>
         <w:t>READ FIXED filename-expression</w:t>
@@ -100,7 +98,6 @@
       <w:r>
         <w:t>trailer-</w:t>
       </w:r>
-      <w:proofErr w:type="gramStart"/>
       <w:r>
         <w:t>spec</w:t>
       </w:r>
@@ -108,11 +105,7 @@
         <w:t xml:space="preserve"> </w:t>
       </w:r>
       <w:r>
-        <w:t>::=</w:t>
-      </w:r>
-      <w:proofErr w:type="gramEnd"/>
-      <w:r>
-        <w:t xml:space="preserve"> </w:t>
+        <w:t xml:space="preserve">::= </w:t>
       </w:r>
       <w:r>
         <w:t xml:space="preserve">IGNORE | </w:t>
@@ -132,15 +125,7 @@
         <w:ind w:left="1440" w:hanging="1440"/>
       </w:pPr>
       <w:r>
-        <w:t>header-trailer-</w:t>
-      </w:r>
-      <w:proofErr w:type="gramStart"/>
-      <w:r>
-        <w:t>fields ::=</w:t>
-      </w:r>
-      <w:proofErr w:type="gramEnd"/>
-      <w:r>
-        <w:t xml:space="preserve"> header-trailer-field-1 [ , header-trailer-field-2 … ]</w:t>
+        <w:t>header-trailer-fields ::= header-trailer-field-1 [ , header-trailer-field-2 … ]</w:t>
       </w:r>
     </w:p>
     <w:p>
@@ -150,14 +135,12 @@
       <w:r>
         <w:t>header-trailer-</w:t>
       </w:r>
-      <w:proofErr w:type="gramStart"/>
       <w:r>
         <w:t xml:space="preserve">field </w:t>
       </w:r>
       <w:r>
         <w:t>::=</w:t>
       </w:r>
-      <w:proofErr w:type="gramEnd"/>
       <w:r>
         <w:t xml:space="preserve"> columns </w:t>
       </w:r>
@@ -181,13 +164,8 @@
       <w:pPr>
         <w:ind w:left="1440" w:hanging="1440"/>
       </w:pPr>
-      <w:proofErr w:type="gramStart"/>
-      <w:r>
-        <w:t>columns ::=</w:t>
-      </w:r>
-      <w:proofErr w:type="gramEnd"/>
-      <w:r>
-        <w:t xml:space="preserve"> [ COLUMNS ] start-expression end-expression</w:t>
+      <w:r>
+        <w:t>columns ::= [ COLUMNS ] start-expression end-expression</w:t>
       </w:r>
     </w:p>
     <w:p>
@@ -195,15 +173,7 @@
         <w:ind w:left="1440" w:hanging="1440"/>
       </w:pPr>
       <w:r>
-        <w:t>validation-</w:t>
-      </w:r>
-      <w:proofErr w:type="gramStart"/>
-      <w:r>
-        <w:t>spec ::=</w:t>
-      </w:r>
-      <w:proofErr w:type="gramEnd"/>
-      <w:r>
-        <w:t xml:space="preserve"> CONTAIN validation-expression</w:t>
+        <w:t>validation-spec ::= CONTAIN validation-expression</w:t>
       </w:r>
     </w:p>
     <w:p>
@@ -211,15 +181,7 @@
         <w:ind w:left="1440" w:hanging="1440"/>
       </w:pPr>
       <w:r>
-        <w:t>keep-</w:t>
-      </w:r>
-      <w:proofErr w:type="gramStart"/>
-      <w:r>
-        <w:t>spec ::=</w:t>
-      </w:r>
-      <w:proofErr w:type="gramEnd"/>
-      <w:r>
-        <w:t xml:space="preserve"> KEEP keep-variable</w:t>
+        <w:t>keep-spec ::= KEEP keep-variable</w:t>
       </w:r>
     </w:p>
     <w:p>
@@ -227,15 +189,7 @@
         <w:ind w:left="1440" w:hanging="1440"/>
       </w:pPr>
       <w:r>
-        <w:t>data-</w:t>
-      </w:r>
-      <w:proofErr w:type="gramStart"/>
-      <w:r>
-        <w:t>spec ::=</w:t>
-      </w:r>
-      <w:proofErr w:type="gramEnd"/>
-      <w:r>
-        <w:t xml:space="preserve"> data-fields</w:t>
+        <w:t>data-spec ::= data-fields</w:t>
       </w:r>
       <w:r>
         <w:t xml:space="preserve"> INTO data-target</w:t>
@@ -246,15 +200,7 @@
         <w:ind w:left="1440" w:hanging="1440"/>
       </w:pPr>
       <w:r>
-        <w:t>data-</w:t>
-      </w:r>
-      <w:proofErr w:type="gramStart"/>
-      <w:r>
-        <w:t>fields ::=</w:t>
-      </w:r>
-      <w:proofErr w:type="gramEnd"/>
-      <w:r>
-        <w:t xml:space="preserve"> data-field-1 [ , data-field-2 … ]</w:t>
+        <w:t>data-fields ::= data-field-1 [ , data-field-2 … ]</w:t>
       </w:r>
     </w:p>
     <w:p>
@@ -264,16 +210,11 @@
       <w:r>
         <w:t>data-</w:t>
       </w:r>
-      <w:proofErr w:type="gramStart"/>
       <w:r>
         <w:t xml:space="preserve">field </w:t>
       </w:r>
       <w:r>
-        <w:t>::=</w:t>
-      </w:r>
-      <w:proofErr w:type="gramEnd"/>
-      <w:r>
-        <w:t xml:space="preserve"> </w:t>
+        <w:t xml:space="preserve">::= </w:t>
       </w:r>
       <w:r>
         <w:t>columns [ validation-spec | KEEP</w:t>
@@ -283,6 +224,12 @@
       </w:r>
       <w:r>
         <w:t xml:space="preserve"> ]</w:t>
+      </w:r>
+      <w:r>
+        <w:t xml:space="preserve"> | </w:t>
+      </w:r>
+      <w:r>
+        <w:t>LINE NUMBER [ KEEP [ JOIN ] ]</w:t>
       </w:r>
     </w:p>
     <w:p>
@@ -349,15 +296,7 @@
     </w:p>
     <w:p>
       <w:r>
-        <w:t xml:space="preserve">For each COLUMNS clause, the start-expression and end-expression are integer expressions.  They are </w:t>
-      </w:r>
-      <w:proofErr w:type="gramStart"/>
-      <w:r>
-        <w:t>evaluated</w:t>
-      </w:r>
-      <w:proofErr w:type="gramEnd"/>
-      <w:r>
-        <w:t xml:space="preserve"> and the results specify a start column number and end column number, with the first column being number 1.</w:t>
+        <w:t>For each COLUMNS clause, the start-expression and end-expression are integer expressions.  They are evaluated and the results specify a start column number and end column number, with the first column being number 1.</w:t>
       </w:r>
     </w:p>
     <w:p>
@@ -455,25 +394,23 @@
         <w:t>E</w:t>
       </w:r>
       <w:r>
-        <w:t xml:space="preserve">ach data-field may specify a CONTAIN clause, the bare keyword KEEP, or neither.  If neither is specified, then KEEP is implied.  </w:t>
-      </w:r>
-      <w:r>
-        <w:t xml:space="preserve">At least one </w:t>
-      </w:r>
-      <w:r>
-        <w:t xml:space="preserve">KEEP </w:t>
-      </w:r>
-      <w:r>
-        <w:t xml:space="preserve">must </w:t>
-      </w:r>
-      <w:r>
-        <w:t xml:space="preserve">be followed by JOIN if </w:t>
-      </w:r>
-      <w:r>
-        <w:t xml:space="preserve">and only if </w:t>
-      </w:r>
-      <w:r>
-        <w:t>this DATA clause is followed by one or more other DATA clauses.</w:t>
+        <w:t xml:space="preserve">ach data-field may specify a </w:t>
+      </w:r>
+      <w:r>
+        <w:t xml:space="preserve">column span followed by a </w:t>
+      </w:r>
+      <w:r>
+        <w:t xml:space="preserve">CONTAIN clause, the bare keyword KEEP, or neither.  If neither is specified, then KEEP is implied. </w:t>
+      </w:r>
+    </w:p>
+    <w:p>
+      <w:r>
+        <w:t>A data field may also specify the keyword phrase LINE NUMBER optionally followed by the keyword KEEP optionally followed by JOIN.  KEEP is implied if omitted.</w:t>
+      </w:r>
+    </w:p>
+    <w:p>
+      <w:r>
+        <w:t>At least one KEEP must be followed by JOIN if and only if this DATA clause is followed by one or more other DATA clauses.</w:t>
       </w:r>
     </w:p>
     <w:p>
@@ -523,76 +460,76 @@
         <w:t>-</w:t>
       </w:r>
       <w:r>
-        <w:t>target</w:t>
+        <w:t>target.</w:t>
+      </w:r>
+      <w:r>
+        <w:t xml:space="preserve">  For a COLUMNS field, the contents of those columns are written.  For a LINE NUMBER field, the line number of the data record is written.</w:t>
       </w:r>
       <w:bookmarkStart w:id="0" w:name="_GoBack"/>
       <w:bookmarkEnd w:id="0"/>
+    </w:p>
+    <w:p>
+      <w:r>
+        <w:t>If present, t</w:t>
+      </w:r>
+      <w:r>
+        <w:t xml:space="preserve">he second and subsequent </w:t>
+      </w:r>
+      <w:r>
+        <w:t>DATA clause</w:t>
+      </w:r>
+      <w:r>
+        <w:t>s</w:t>
+      </w:r>
+      <w:r>
+        <w:t xml:space="preserve"> </w:t>
+      </w:r>
+      <w:r>
+        <w:t xml:space="preserve">must each include at least one CONTAIN clause.  </w:t>
+      </w:r>
+      <w:r>
+        <w:t xml:space="preserve">Each may </w:t>
+      </w:r>
+      <w:r>
+        <w:t xml:space="preserve">result in zero or more </w:t>
+      </w:r>
+      <w:r>
+        <w:t>records being read.</w:t>
+      </w:r>
+    </w:p>
+    <w:p>
+      <w:r>
+        <w:t>After a record is matched to the first DATA clause, the next record is tested against the CONTAIN clauses of the second DATA clause.  If it matches, the JOIN fields of the first data record followed by the KEEP fields of the next data record are written to data-target-2.</w:t>
+      </w:r>
+    </w:p>
+    <w:p>
+      <w:r>
+        <w:t>In the second DATA clause,</w:t>
+      </w:r>
+      <w:r>
+        <w:t xml:space="preserve"> </w:t>
+      </w:r>
+      <w:r>
+        <w:t xml:space="preserve">at least one KEEP </w:t>
+      </w:r>
+      <w:r>
+        <w:t>may</w:t>
+      </w:r>
+      <w:r>
+        <w:t xml:space="preserve"> be followed by JOIN if and only if this DATA clause is followed by one or more other DATA clauses.  In that case, after a record Is matched to the second DATA clause, the next record is tested against the CONTAIN clauses of the third DATA clause.  If it matches, the JOIN fields of the first data record followed by the JOIN fields of the second data record</w:t>
+      </w:r>
+      <w:r>
+        <w:t>, if any,</w:t>
+      </w:r>
+      <w:r>
+        <w:t xml:space="preserve"> followed by the KEEP fields of the next data record are written to data-target-</w:t>
+      </w:r>
+      <w:r>
+        <w:t>3</w:t>
+      </w:r>
       <w:r>
         <w:t>.</w:t>
       </w:r>
-    </w:p>
-    <w:p>
-      <w:r>
-        <w:t>If present, t</w:t>
-      </w:r>
-      <w:r>
-        <w:t xml:space="preserve">he second and subsequent </w:t>
-      </w:r>
-      <w:r>
-        <w:t>DATA clause</w:t>
-      </w:r>
-      <w:r>
-        <w:t>s</w:t>
-      </w:r>
-      <w:r>
-        <w:t xml:space="preserve"> </w:t>
-      </w:r>
-      <w:r>
-        <w:t xml:space="preserve">must each include at least one CONTAIN clause.  </w:t>
-      </w:r>
-      <w:r>
-        <w:t xml:space="preserve">Each may </w:t>
-      </w:r>
-      <w:r>
-        <w:t xml:space="preserve">result in zero or more </w:t>
-      </w:r>
-      <w:r>
-        <w:t>records being read.</w:t>
-      </w:r>
-    </w:p>
-    <w:p>
-      <w:r>
-        <w:t>After a record is matched to the first DATA clause, the next record is tested against the CONTAIN clauses of the second DATA clause.  If it matches, the JOIN fields of the first data record followed by the KEEP fields of the next data record are written to data-target-2.</w:t>
-      </w:r>
-    </w:p>
-    <w:p>
-      <w:r>
-        <w:t>In the second DATA clause,</w:t>
-      </w:r>
-      <w:r>
-        <w:t xml:space="preserve"> </w:t>
-      </w:r>
-      <w:r>
-        <w:t xml:space="preserve">at least one KEEP </w:t>
-      </w:r>
-      <w:r>
-        <w:t>may</w:t>
-      </w:r>
-      <w:r>
-        <w:t xml:space="preserve"> be followed by JOIN if and only if this DATA clause is followed by one or more other DATA clauses.  In that case, after a record Is matched to the second DATA clause, the next record is tested against the CONTAIN clauses of the third DATA clause.  If it matches, the JOIN fields of the first data record followed by the JOIN fields of the second data record</w:t>
-      </w:r>
-      <w:r>
-        <w:t>, if any,</w:t>
-      </w:r>
-      <w:r>
-        <w:t xml:space="preserve"> followed by the KEEP fields of the next data record are written to data-target-</w:t>
-      </w:r>
-      <w:r>
-        <w:t>3</w:t>
-      </w:r>
-      <w:r>
-        <w:t>.</w:t>
-      </w:r>
       <w:r>
         <w:t xml:space="preserve">  This nesting continues for any further DATA clauses.</w:t>
       </w:r>
@@ -625,6 +562,7 @@
     </w:p>
     <w:p>
       <w:r>
+        <w:lastRenderedPageBreak/>
         <w:t>After the first trailer record</w:t>
       </w:r>
       <w:r>

</xml_diff>

<commit_message>
BATCH SIZE as source option
</commit_message>
<xml_diff>
--- a/docs/READ FIXED.docx
+++ b/docs/READ FIXED.docx
@@ -14,6 +14,20 @@
         <w:t>READ FIXED filename-expression</w:t>
       </w:r>
       <w:r>
+        <w:t xml:space="preserve"> [</w:t>
+      </w:r>
+      <w:r>
+        <w:t xml:space="preserve"> BATCH SIZE int</w:t>
+      </w:r>
+      <w:bookmarkStart w:id="0" w:name="_GoBack"/>
+      <w:bookmarkEnd w:id="0"/>
+      <w:r>
+        <w:t xml:space="preserve">eger-expression </w:t>
+      </w:r>
+      <w:r>
+        <w:t>]</w:t>
+      </w:r>
+      <w:r>
         <w:br/>
         <w:t>[</w:t>
       </w:r>
@@ -465,8 +479,6 @@
       <w:r>
         <w:t xml:space="preserve">  For a COLUMNS field, the contents of those columns are written.  For a LINE NUMBER field, the line number of the data record is written.</w:t>
       </w:r>
-      <w:bookmarkStart w:id="0" w:name="_GoBack"/>
-      <w:bookmarkEnd w:id="0"/>
     </w:p>
     <w:p>
       <w:r>
@@ -599,7 +611,7 @@
       </w:pPr>
     </w:pPrDefault>
   </w:docDefaults>
-  <w:latentStyles w:defLockedState="0" w:defUIPriority="99" w:defSemiHidden="0" w:defUnhideWhenUsed="0" w:defQFormat="0" w:count="375">
+  <w:latentStyles w:defLockedState="0" w:defUIPriority="99" w:defSemiHidden="0" w:defUnhideWhenUsed="0" w:defQFormat="0" w:count="376">
     <w:lsdException w:name="Normal" w:uiPriority="0" w:qFormat="1"/>
     <w:lsdException w:name="heading 1" w:uiPriority="9" w:qFormat="1"/>
     <w:lsdException w:name="heading 2" w:semiHidden="1" w:uiPriority="9" w:unhideWhenUsed="1" w:qFormat="1"/>
@@ -705,7 +717,6 @@
     <w:lsdException w:name="HTML Sample" w:semiHidden="1" w:unhideWhenUsed="1"/>
     <w:lsdException w:name="HTML Typewriter" w:semiHidden="1" w:unhideWhenUsed="1"/>
     <w:lsdException w:name="HTML Variable" w:semiHidden="1" w:unhideWhenUsed="1"/>
-    <w:lsdException w:name="Normal Table" w:semiHidden="1" w:unhideWhenUsed="1"/>
     <w:lsdException w:name="annotation subject" w:semiHidden="1" w:unhideWhenUsed="1"/>
     <w:lsdException w:name="No List" w:semiHidden="1" w:unhideWhenUsed="1"/>
     <w:lsdException w:name="Outline List 1" w:semiHidden="1" w:unhideWhenUsed="1"/>
@@ -752,10 +763,8 @@
     <w:lsdException w:name="Table Subtle 2" w:semiHidden="1" w:unhideWhenUsed="1"/>
     <w:lsdException w:name="Table Web 1" w:semiHidden="1" w:unhideWhenUsed="1"/>
     <w:lsdException w:name="Table Web 2" w:semiHidden="1" w:unhideWhenUsed="1"/>
-    <w:lsdException w:name="Table Web 3" w:semiHidden="1" w:unhideWhenUsed="1"/>
     <w:lsdException w:name="Balloon Text" w:semiHidden="1" w:unhideWhenUsed="1"/>
     <w:lsdException w:name="Table Grid" w:uiPriority="39"/>
-    <w:lsdException w:name="Table Theme" w:semiHidden="1" w:unhideWhenUsed="1"/>
     <w:lsdException w:name="Placeholder Text" w:semiHidden="1"/>
     <w:lsdException w:name="No Spacing" w:uiPriority="1" w:qFormat="1"/>
     <w:lsdException w:name="Light Shading" w:uiPriority="60"/>
@@ -975,6 +984,7 @@
     <w:lsdException w:name="Smart Hyperlink" w:semiHidden="1" w:unhideWhenUsed="1"/>
     <w:lsdException w:name="Hashtag" w:semiHidden="1" w:unhideWhenUsed="1"/>
     <w:lsdException w:name="Unresolved Mention" w:semiHidden="1" w:unhideWhenUsed="1"/>
+    <w:lsdException w:name="Smart Link" w:semiHidden="1" w:unhideWhenUsed="1"/>
   </w:latentStyles>
   <w:style w:type="paragraph" w:default="1" w:styleId="Normal">
     <w:name w:val="Normal"/>

</xml_diff>